<commit_message>
Added input file wildcard handling and added not enforced syntax for Synapse primary and unique keys.
</commit_message>
<xml_diff>
--- a/IP and Scripts/Netezza DDL Converter Utility/Netezza DDL Converter Utility/MICROSOFT LICENSE TERMS.docx
+++ b/IP and Scripts/Netezza DDL Converter Utility/Netezza DDL Converter Utility/MICROSOFT LICENSE TERMS.docx
@@ -1,6 +1,6 @@
 
 <file path=word/document.xml><?xml version="1.0" encoding="utf-8"?>
-<w:document xmlns:wpc="http://schemas.microsoft.com/office/word/2010/wordprocessingCanvas" xmlns:cx="http://schemas.microsoft.com/office/drawing/2014/chartex" xmlns:cx1="http://schemas.microsoft.com/office/drawing/2015/9/8/chartex" xmlns:cx2="http://schemas.microsoft.com/office/drawing/2015/10/21/chartex" xmlns:cx3="http://schemas.microsoft.com/office/drawing/2016/5/9/chartex" xmlns:cx4="http://schemas.microsoft.com/office/drawing/2016/5/10/chartex" xmlns:cx5="http://schemas.microsoft.com/office/drawing/2016/5/11/chartex" xmlns:cx6="http://schemas.microsoft.com/office/drawing/2016/5/12/chartex" xmlns:cx7="http://schemas.microsoft.com/office/drawing/2016/5/13/chartex" xmlns:cx8="http://schemas.microsoft.com/office/drawing/2016/5/14/chartex" xmlns:mc="http://schemas.openxmlformats.org/markup-compatibility/2006" xmlns:aink="http://schemas.microsoft.com/office/drawing/2016/ink" xmlns:am3d="http://schemas.microsoft.com/office/drawing/2017/model3d" xmlns:o="urn:schemas-microsoft-com:office:office" xmlns:r="http://schemas.openxmlformats.org/officeDocument/2006/relationships" xmlns:m="http://schemas.openxmlformats.org/officeDocument/2006/math" xmlns:v="urn:schemas-microsoft-com:vml" xmlns:wp14="http://schemas.microsoft.com/office/word/2010/wordprocessingDrawing" xmlns:wp="http://schemas.openxmlformats.org/drawingml/2006/wordprocessingDrawing" xmlns:w10="urn:schemas-microsoft-com:office:word" xmlns:w="http://schemas.openxmlformats.org/wordprocessingml/2006/main" xmlns:w14="http://schemas.microsoft.com/office/word/2010/wordml" xmlns:w15="http://schemas.microsoft.com/office/word/2012/wordml" xmlns:w16cid="http://schemas.microsoft.com/office/word/2016/wordml/cid" xmlns:w16se="http://schemas.microsoft.com/office/word/2015/wordml/symex" xmlns:wpg="http://schemas.microsoft.com/office/word/2010/wordprocessingGroup" xmlns:wpi="http://schemas.microsoft.com/office/word/2010/wordprocessingInk" xmlns:wne="http://schemas.microsoft.com/office/word/2006/wordml" xmlns:wps="http://schemas.microsoft.com/office/word/2010/wordprocessingShape" mc:Ignorable="w14 w15 w16se w16cid wp14">
+<w:document xmlns:wpc="http://schemas.microsoft.com/office/word/2010/wordprocessingCanvas" xmlns:cx="http://schemas.microsoft.com/office/drawing/2014/chartex" xmlns:cx1="http://schemas.microsoft.com/office/drawing/2015/9/8/chartex" xmlns:cx2="http://schemas.microsoft.com/office/drawing/2015/10/21/chartex" xmlns:cx3="http://schemas.microsoft.com/office/drawing/2016/5/9/chartex" xmlns:cx4="http://schemas.microsoft.com/office/drawing/2016/5/10/chartex" xmlns:cx5="http://schemas.microsoft.com/office/drawing/2016/5/11/chartex" xmlns:cx6="http://schemas.microsoft.com/office/drawing/2016/5/12/chartex" xmlns:cx7="http://schemas.microsoft.com/office/drawing/2016/5/13/chartex" xmlns:cx8="http://schemas.microsoft.com/office/drawing/2016/5/14/chartex" xmlns:mc="http://schemas.openxmlformats.org/markup-compatibility/2006" xmlns:aink="http://schemas.microsoft.com/office/drawing/2016/ink" xmlns:am3d="http://schemas.microsoft.com/office/drawing/2017/model3d" xmlns:o="urn:schemas-microsoft-com:office:office" xmlns:r="http://schemas.openxmlformats.org/officeDocument/2006/relationships" xmlns:m="http://schemas.openxmlformats.org/officeDocument/2006/math" xmlns:v="urn:schemas-microsoft-com:vml" xmlns:wp14="http://schemas.microsoft.com/office/word/2010/wordprocessingDrawing" xmlns:wp="http://schemas.openxmlformats.org/drawingml/2006/wordprocessingDrawing" xmlns:w10="urn:schemas-microsoft-com:office:word" xmlns:w="http://schemas.openxmlformats.org/wordprocessingml/2006/main" xmlns:w14="http://schemas.microsoft.com/office/word/2010/wordml" xmlns:w15="http://schemas.microsoft.com/office/word/2012/wordml" xmlns:w16cex="http://schemas.microsoft.com/office/word/2018/wordml/cex" xmlns:w16cid="http://schemas.microsoft.com/office/word/2016/wordml/cid" xmlns:w16="http://schemas.microsoft.com/office/word/2018/wordml" xmlns:w16se="http://schemas.microsoft.com/office/word/2015/wordml/symex" xmlns:wpg="http://schemas.microsoft.com/office/word/2010/wordprocessingGroup" xmlns:wpi="http://schemas.microsoft.com/office/word/2010/wordprocessingInk" xmlns:wne="http://schemas.microsoft.com/office/word/2006/wordml" xmlns:wps="http://schemas.microsoft.com/office/word/2010/wordprocessingShape" mc:Ignorable="w14 w15 w16se w16cid w16 w16cex wp14">
   <w:body>
     <w:p>
       <w:pPr>
@@ -38,7 +38,7 @@
         <w:rPr>
           <w:rFonts w:ascii="Courier New" w:hAnsi="Courier New" w:cs="Courier New"/>
         </w:rPr>
-        <w:t>Netezza DDL Converter Utility</w:t>
+        <w:t>Netezza Converter Application</w:t>
       </w:r>
       <w:bookmarkStart w:id="0" w:name="_GoBack"/>
       <w:bookmarkEnd w:id="0"/>
@@ -60,80 +60,20 @@
         <w:rPr>
           <w:rFonts w:ascii="Courier New" w:hAnsi="Courier New" w:cs="Courier New"/>
         </w:rPr>
-        <w:t>Microsoft Corporation ("Microsoft") grants you a nonexclusive, perpetual,</w:t>
-      </w:r>
-      <w:r>
-        <w:rPr>
-          <w:rFonts w:ascii="Courier New" w:hAnsi="Courier New" w:cs="Courier New"/>
-        </w:rPr>
-        <w:t xml:space="preserve"> </w:t>
-      </w:r>
-      <w:r>
-        <w:rPr>
-          <w:rFonts w:ascii="Courier New" w:hAnsi="Courier New" w:cs="Courier New"/>
-        </w:rPr>
-        <w:t xml:space="preserve">royalty-free right to use, copy, and modify the software code provided by </w:t>
-      </w:r>
-      <w:r>
-        <w:rPr>
-          <w:rFonts w:ascii="Courier New" w:hAnsi="Courier New" w:cs="Courier New"/>
-        </w:rPr>
-        <w:t>us (</w:t>
-      </w:r>
-      <w:r>
-        <w:rPr>
-          <w:rFonts w:ascii="Courier New" w:hAnsi="Courier New" w:cs="Courier New"/>
-        </w:rPr>
-        <w:t xml:space="preserve">"Software Code"). You may not sublicense the Software Code or any use of </w:t>
-      </w:r>
-      <w:r>
-        <w:rPr>
-          <w:rFonts w:ascii="Courier New" w:hAnsi="Courier New" w:cs="Courier New"/>
-        </w:rPr>
-        <w:t>it (</w:t>
-      </w:r>
-      <w:r>
-        <w:rPr>
-          <w:rFonts w:ascii="Courier New" w:hAnsi="Courier New" w:cs="Courier New"/>
-        </w:rPr>
-        <w:t>except to your affiliates and to vendors to perform work on your behalf)through distribution, network access, service agreement, lease, rental, or</w:t>
-      </w:r>
-      <w:r>
-        <w:rPr>
-          <w:rFonts w:ascii="Courier New" w:hAnsi="Courier New" w:cs="Courier New"/>
-        </w:rPr>
-        <w:t xml:space="preserve"> </w:t>
-      </w:r>
-      <w:r>
-        <w:rPr>
-          <w:rFonts w:ascii="Courier New" w:hAnsi="Courier New" w:cs="Courier New"/>
-        </w:rPr>
-        <w:t>otherwise. Unless applicable law gives you more rights, Microsoft reserves all</w:t>
-      </w:r>
-    </w:p>
-    <w:p>
-      <w:pPr>
-        <w:rPr>
-          <w:rFonts w:ascii="Courier New" w:hAnsi="Courier New" w:cs="Courier New"/>
-        </w:rPr>
-      </w:pPr>
-      <w:r>
-        <w:rPr>
-          <w:rFonts w:ascii="Courier New" w:hAnsi="Courier New" w:cs="Courier New"/>
-        </w:rPr>
-        <w:t>other rights not expressly granted herein, whether by implication, estoppel or</w:t>
-      </w:r>
-      <w:r>
-        <w:rPr>
-          <w:rFonts w:ascii="Courier New" w:hAnsi="Courier New" w:cs="Courier New"/>
-        </w:rPr>
-        <w:t xml:space="preserve"> </w:t>
-      </w:r>
-      <w:r>
-        <w:rPr>
-          <w:rFonts w:ascii="Courier New" w:hAnsi="Courier New" w:cs="Courier New"/>
-        </w:rPr>
-        <w:t>otherwise.</w:t>
+        <w:t>Microsoft Corporation ("Microsoft") grants you a nonexclusive, perpetual, royalty-free right to use, copy, and modify the software code provided by us ("Software Code"). You may not sublicense the Software Code or any use of it (except to your affiliates and to vendors to perform work on your behalf)through distribution, network access, service agreement, lease, rental, or otherwise. Unless applicable law gives you more rights, Microsoft reserves all</w:t>
+      </w:r>
+    </w:p>
+    <w:p>
+      <w:pPr>
+        <w:rPr>
+          <w:rFonts w:ascii="Courier New" w:hAnsi="Courier New" w:cs="Courier New"/>
+        </w:rPr>
+      </w:pPr>
+      <w:r>
+        <w:rPr>
+          <w:rFonts w:ascii="Courier New" w:hAnsi="Courier New" w:cs="Courier New"/>
+        </w:rPr>
+        <w:t>other rights not expressly granted herein, whether by implication, estoppel or otherwise.</w:t>
       </w:r>
     </w:p>
     <w:p>
@@ -305,7 +245,7 @@
 </file>
 
 <file path=word/endnotes.xml><?xml version="1.0" encoding="utf-8"?>
-<w:endnotes xmlns:wpc="http://schemas.microsoft.com/office/word/2010/wordprocessingCanvas" xmlns:cx="http://schemas.microsoft.com/office/drawing/2014/chartex" xmlns:cx1="http://schemas.microsoft.com/office/drawing/2015/9/8/chartex" xmlns:cx2="http://schemas.microsoft.com/office/drawing/2015/10/21/chartex" xmlns:cx3="http://schemas.microsoft.com/office/drawing/2016/5/9/chartex" xmlns:cx4="http://schemas.microsoft.com/office/drawing/2016/5/10/chartex" xmlns:cx5="http://schemas.microsoft.com/office/drawing/2016/5/11/chartex" xmlns:cx6="http://schemas.microsoft.com/office/drawing/2016/5/12/chartex" xmlns:cx7="http://schemas.microsoft.com/office/drawing/2016/5/13/chartex" xmlns:cx8="http://schemas.microsoft.com/office/drawing/2016/5/14/chartex" xmlns:mc="http://schemas.openxmlformats.org/markup-compatibility/2006" xmlns:aink="http://schemas.microsoft.com/office/drawing/2016/ink" xmlns:am3d="http://schemas.microsoft.com/office/drawing/2017/model3d" xmlns:o="urn:schemas-microsoft-com:office:office" xmlns:r="http://schemas.openxmlformats.org/officeDocument/2006/relationships" xmlns:m="http://schemas.openxmlformats.org/officeDocument/2006/math" xmlns:v="urn:schemas-microsoft-com:vml" xmlns:wp14="http://schemas.microsoft.com/office/word/2010/wordprocessingDrawing" xmlns:wp="http://schemas.openxmlformats.org/drawingml/2006/wordprocessingDrawing" xmlns:w10="urn:schemas-microsoft-com:office:word" xmlns:w="http://schemas.openxmlformats.org/wordprocessingml/2006/main" xmlns:w14="http://schemas.microsoft.com/office/word/2010/wordml" xmlns:w15="http://schemas.microsoft.com/office/word/2012/wordml" xmlns:w16cid="http://schemas.microsoft.com/office/word/2016/wordml/cid" xmlns:w16se="http://schemas.microsoft.com/office/word/2015/wordml/symex" xmlns:wpg="http://schemas.microsoft.com/office/word/2010/wordprocessingGroup" xmlns:wpi="http://schemas.microsoft.com/office/word/2010/wordprocessingInk" xmlns:wne="http://schemas.microsoft.com/office/word/2006/wordml" xmlns:wps="http://schemas.microsoft.com/office/word/2010/wordprocessingShape" mc:Ignorable="w14 w15 w16se w16cid wp14">
+<w:endnotes xmlns:wpc="http://schemas.microsoft.com/office/word/2010/wordprocessingCanvas" xmlns:cx="http://schemas.microsoft.com/office/drawing/2014/chartex" xmlns:cx1="http://schemas.microsoft.com/office/drawing/2015/9/8/chartex" xmlns:cx2="http://schemas.microsoft.com/office/drawing/2015/10/21/chartex" xmlns:cx3="http://schemas.microsoft.com/office/drawing/2016/5/9/chartex" xmlns:cx4="http://schemas.microsoft.com/office/drawing/2016/5/10/chartex" xmlns:cx5="http://schemas.microsoft.com/office/drawing/2016/5/11/chartex" xmlns:cx6="http://schemas.microsoft.com/office/drawing/2016/5/12/chartex" xmlns:cx7="http://schemas.microsoft.com/office/drawing/2016/5/13/chartex" xmlns:cx8="http://schemas.microsoft.com/office/drawing/2016/5/14/chartex" xmlns:mc="http://schemas.openxmlformats.org/markup-compatibility/2006" xmlns:aink="http://schemas.microsoft.com/office/drawing/2016/ink" xmlns:am3d="http://schemas.microsoft.com/office/drawing/2017/model3d" xmlns:o="urn:schemas-microsoft-com:office:office" xmlns:r="http://schemas.openxmlformats.org/officeDocument/2006/relationships" xmlns:m="http://schemas.openxmlformats.org/officeDocument/2006/math" xmlns:v="urn:schemas-microsoft-com:vml" xmlns:wp14="http://schemas.microsoft.com/office/word/2010/wordprocessingDrawing" xmlns:wp="http://schemas.openxmlformats.org/drawingml/2006/wordprocessingDrawing" xmlns:w10="urn:schemas-microsoft-com:office:word" xmlns:w="http://schemas.openxmlformats.org/wordprocessingml/2006/main" xmlns:w14="http://schemas.microsoft.com/office/word/2010/wordml" xmlns:w15="http://schemas.microsoft.com/office/word/2012/wordml" xmlns:w16cex="http://schemas.microsoft.com/office/word/2018/wordml/cex" xmlns:w16cid="http://schemas.microsoft.com/office/word/2016/wordml/cid" xmlns:w16="http://schemas.microsoft.com/office/word/2018/wordml" xmlns:w16se="http://schemas.microsoft.com/office/word/2015/wordml/symex" xmlns:wpg="http://schemas.microsoft.com/office/word/2010/wordprocessingGroup" xmlns:wpi="http://schemas.microsoft.com/office/word/2010/wordprocessingInk" xmlns:wne="http://schemas.microsoft.com/office/word/2006/wordml" xmlns:wps="http://schemas.microsoft.com/office/word/2010/wordprocessingShape" mc:Ignorable="w14 w15 w16se w16cid w16 w16cex wp14">
   <w:endnote w:type="separator" w:id="-1">
     <w:p>
       <w:r>
@@ -324,7 +264,7 @@
 </file>
 
 <file path=word/footnotes.xml><?xml version="1.0" encoding="utf-8"?>
-<w:footnotes xmlns:wpc="http://schemas.microsoft.com/office/word/2010/wordprocessingCanvas" xmlns:cx="http://schemas.microsoft.com/office/drawing/2014/chartex" xmlns:cx1="http://schemas.microsoft.com/office/drawing/2015/9/8/chartex" xmlns:cx2="http://schemas.microsoft.com/office/drawing/2015/10/21/chartex" xmlns:cx3="http://schemas.microsoft.com/office/drawing/2016/5/9/chartex" xmlns:cx4="http://schemas.microsoft.com/office/drawing/2016/5/10/chartex" xmlns:cx5="http://schemas.microsoft.com/office/drawing/2016/5/11/chartex" xmlns:cx6="http://schemas.microsoft.com/office/drawing/2016/5/12/chartex" xmlns:cx7="http://schemas.microsoft.com/office/drawing/2016/5/13/chartex" xmlns:cx8="http://schemas.microsoft.com/office/drawing/2016/5/14/chartex" xmlns:mc="http://schemas.openxmlformats.org/markup-compatibility/2006" xmlns:aink="http://schemas.microsoft.com/office/drawing/2016/ink" xmlns:am3d="http://schemas.microsoft.com/office/drawing/2017/model3d" xmlns:o="urn:schemas-microsoft-com:office:office" xmlns:r="http://schemas.openxmlformats.org/officeDocument/2006/relationships" xmlns:m="http://schemas.openxmlformats.org/officeDocument/2006/math" xmlns:v="urn:schemas-microsoft-com:vml" xmlns:wp14="http://schemas.microsoft.com/office/word/2010/wordprocessingDrawing" xmlns:wp="http://schemas.openxmlformats.org/drawingml/2006/wordprocessingDrawing" xmlns:w10="urn:schemas-microsoft-com:office:word" xmlns:w="http://schemas.openxmlformats.org/wordprocessingml/2006/main" xmlns:w14="http://schemas.microsoft.com/office/word/2010/wordml" xmlns:w15="http://schemas.microsoft.com/office/word/2012/wordml" xmlns:w16cid="http://schemas.microsoft.com/office/word/2016/wordml/cid" xmlns:w16se="http://schemas.microsoft.com/office/word/2015/wordml/symex" xmlns:wpg="http://schemas.microsoft.com/office/word/2010/wordprocessingGroup" xmlns:wpi="http://schemas.microsoft.com/office/word/2010/wordprocessingInk" xmlns:wne="http://schemas.microsoft.com/office/word/2006/wordml" xmlns:wps="http://schemas.microsoft.com/office/word/2010/wordprocessingShape" mc:Ignorable="w14 w15 w16se w16cid wp14">
+<w:footnotes xmlns:wpc="http://schemas.microsoft.com/office/word/2010/wordprocessingCanvas" xmlns:cx="http://schemas.microsoft.com/office/drawing/2014/chartex" xmlns:cx1="http://schemas.microsoft.com/office/drawing/2015/9/8/chartex" xmlns:cx2="http://schemas.microsoft.com/office/drawing/2015/10/21/chartex" xmlns:cx3="http://schemas.microsoft.com/office/drawing/2016/5/9/chartex" xmlns:cx4="http://schemas.microsoft.com/office/drawing/2016/5/10/chartex" xmlns:cx5="http://schemas.microsoft.com/office/drawing/2016/5/11/chartex" xmlns:cx6="http://schemas.microsoft.com/office/drawing/2016/5/12/chartex" xmlns:cx7="http://schemas.microsoft.com/office/drawing/2016/5/13/chartex" xmlns:cx8="http://schemas.microsoft.com/office/drawing/2016/5/14/chartex" xmlns:mc="http://schemas.openxmlformats.org/markup-compatibility/2006" xmlns:aink="http://schemas.microsoft.com/office/drawing/2016/ink" xmlns:am3d="http://schemas.microsoft.com/office/drawing/2017/model3d" xmlns:o="urn:schemas-microsoft-com:office:office" xmlns:r="http://schemas.openxmlformats.org/officeDocument/2006/relationships" xmlns:m="http://schemas.openxmlformats.org/officeDocument/2006/math" xmlns:v="urn:schemas-microsoft-com:vml" xmlns:wp14="http://schemas.microsoft.com/office/word/2010/wordprocessingDrawing" xmlns:wp="http://schemas.openxmlformats.org/drawingml/2006/wordprocessingDrawing" xmlns:w10="urn:schemas-microsoft-com:office:word" xmlns:w="http://schemas.openxmlformats.org/wordprocessingml/2006/main" xmlns:w14="http://schemas.microsoft.com/office/word/2010/wordml" xmlns:w15="http://schemas.microsoft.com/office/word/2012/wordml" xmlns:w16cex="http://schemas.microsoft.com/office/word/2018/wordml/cex" xmlns:w16cid="http://schemas.microsoft.com/office/word/2016/wordml/cid" xmlns:w16="http://schemas.microsoft.com/office/word/2018/wordml" xmlns:w16se="http://schemas.microsoft.com/office/word/2015/wordml/symex" xmlns:wpg="http://schemas.microsoft.com/office/word/2010/wordprocessingGroup" xmlns:wpi="http://schemas.microsoft.com/office/word/2010/wordprocessingInk" xmlns:wne="http://schemas.microsoft.com/office/word/2006/wordml" xmlns:wps="http://schemas.microsoft.com/office/word/2010/wordprocessingShape" mc:Ignorable="w14 w15 w16se w16cid w16 w16cex wp14">
   <w:footnote w:type="separator" w:id="-1">
     <w:p>
       <w:r>
@@ -343,7 +283,7 @@
 </file>
 
 <file path=word/styles.xml><?xml version="1.0" encoding="utf-8"?>
-<w:styles xmlns:mc="http://schemas.openxmlformats.org/markup-compatibility/2006" xmlns:r="http://schemas.openxmlformats.org/officeDocument/2006/relationships" xmlns:w="http://schemas.openxmlformats.org/wordprocessingml/2006/main" xmlns:w14="http://schemas.microsoft.com/office/word/2010/wordml" xmlns:w15="http://schemas.microsoft.com/office/word/2012/wordml" xmlns:w16cid="http://schemas.microsoft.com/office/word/2016/wordml/cid" xmlns:w16se="http://schemas.microsoft.com/office/word/2015/wordml/symex" mc:Ignorable="w14 w15 w16se w16cid">
+<w:styles xmlns:mc="http://schemas.openxmlformats.org/markup-compatibility/2006" xmlns:r="http://schemas.openxmlformats.org/officeDocument/2006/relationships" xmlns:w="http://schemas.openxmlformats.org/wordprocessingml/2006/main" xmlns:w14="http://schemas.microsoft.com/office/word/2010/wordml" xmlns:w15="http://schemas.microsoft.com/office/word/2012/wordml" xmlns:w16cex="http://schemas.microsoft.com/office/word/2018/wordml/cex" xmlns:w16cid="http://schemas.microsoft.com/office/word/2016/wordml/cid" xmlns:w16="http://schemas.microsoft.com/office/word/2018/wordml" xmlns:w16se="http://schemas.microsoft.com/office/word/2015/wordml/symex" mc:Ignorable="w14 w15 w16se w16cid w16 w16cex">
   <w:docDefaults>
     <w:rPrDefault>
       <w:rPr>
@@ -359,7 +299,7 @@
       </w:pPr>
     </w:pPrDefault>
   </w:docDefaults>
-  <w:latentStyles w:defLockedState="0" w:defUIPriority="99" w:defSemiHidden="0" w:defUnhideWhenUsed="0" w:defQFormat="0" w:count="375">
+  <w:latentStyles w:defLockedState="0" w:defUIPriority="99" w:defSemiHidden="0" w:defUnhideWhenUsed="0" w:defQFormat="0" w:count="376">
     <w:lsdException w:name="Normal" w:uiPriority="0" w:qFormat="1"/>
     <w:lsdException w:name="heading 1" w:uiPriority="9" w:qFormat="1"/>
     <w:lsdException w:name="heading 2" w:semiHidden="1" w:uiPriority="9" w:unhideWhenUsed="1" w:qFormat="1"/>
@@ -735,6 +675,7 @@
     <w:lsdException w:name="Smart Hyperlink" w:semiHidden="1" w:unhideWhenUsed="1"/>
     <w:lsdException w:name="Hashtag" w:semiHidden="1" w:unhideWhenUsed="1"/>
     <w:lsdException w:name="Unresolved Mention" w:semiHidden="1" w:unhideWhenUsed="1"/>
+    <w:lsdException w:name="Smart Link" w:semiHidden="1" w:unhideWhenUsed="1"/>
   </w:latentStyles>
   <w:style w:type="paragraph" w:default="1" w:styleId="Normal">
     <w:name w:val="Normal"/>

</xml_diff>